<commit_message>
fix (xu ly don) :
xu ly don

fix CORS

see #397
</commit_message>
<xml_diff>
--- a/src/main/resources/word/xulydon/kiennghiphananh/XLD_PHIEU_HUONG_DAN_VIET_DON_KIEN_NGHI.docx
+++ b/src/main/resources/word/xulydon/kiennghiphananh/XLD_PHIEU_HUONG_DAN_VIET_DON_KIEN_NGHI.docx
@@ -354,15 +354,7 @@
           <w:sz w:val="28"/>
           <w:szCs w:val="28"/>
         </w:rPr>
-        <w:t xml:space="preserve"> </w:t>
-      </w:r>
-      <w:r>
-        <w:rPr>
-          <w:rFonts w:ascii="Times New Roman" w:eastAsia="Times New Roman" w:hAnsi="Times New Roman" w:cs="Times New Roman"/>
-          <w:sz w:val="28"/>
-          <w:szCs w:val="28"/>
-        </w:rPr>
-        <w:t>nhận đ</w:t>
+        <w:t xml:space="preserve"> nhận đ</w:t>
       </w:r>
       <w:r>
         <w:rPr>
@@ -378,23 +370,7 @@
           <w:sz w:val="28"/>
           <w:szCs w:val="28"/>
         </w:rPr>
-        <w:t>của ông (bà) ${</w:t>
-      </w:r>
-      <w:r>
-        <w:rPr>
-          <w:rFonts w:ascii="Times New Roman" w:eastAsia="Times New Roman" w:hAnsi="Times New Roman" w:cs="Times New Roman"/>
-          <w:sz w:val="28"/>
-          <w:szCs w:val="28"/>
-        </w:rPr>
-        <w:t>hoVaTen</w:t>
-      </w:r>
-      <w:r>
-        <w:rPr>
-          <w:rFonts w:ascii="Times New Roman" w:eastAsia="Times New Roman" w:hAnsi="Times New Roman" w:cs="Times New Roman"/>
-          <w:sz w:val="28"/>
-          <w:szCs w:val="28"/>
-        </w:rPr>
-        <w:t>}</w:t>
+        <w:t>của ông (bà) ${hoVaTen}</w:t>
       </w:r>
       <w:r>
         <w:rPr>
@@ -485,89 +461,23 @@
           <w:sz w:val="28"/>
           <w:szCs w:val="28"/>
         </w:rPr>
-        <w:t xml:space="preserve">Nội dung </w:t>
-      </w:r>
-      <w:r>
-        <w:rPr>
-          <w:rFonts w:ascii="Times New Roman" w:eastAsia="Times New Roman" w:hAnsi="Times New Roman" w:cs="Times New Roman"/>
-          <w:sz w:val="28"/>
-          <w:szCs w:val="28"/>
-        </w:rPr>
-        <w:t>${noiDung}</w:t>
-      </w:r>
-      <w:r>
-        <w:rPr>
-          <w:rFonts w:ascii="Times New Roman" w:eastAsia="Times New Roman" w:hAnsi="Times New Roman" w:cs="Times New Roman"/>
-          <w:sz w:val="28"/>
-          <w:szCs w:val="28"/>
-        </w:rPr>
-        <w:t xml:space="preserve"> </w:t>
-      </w:r>
-      <w:r>
-        <w:rPr>
-          <w:rFonts w:ascii="Times New Roman" w:eastAsia="Times New Roman" w:hAnsi="Times New Roman" w:cs="Times New Roman"/>
-          <w:sz w:val="28"/>
-          <w:szCs w:val="28"/>
-        </w:rPr>
-        <w:t xml:space="preserve">thuộc thẩm quyền giải quyết của </w:t>
-      </w:r>
-      <w:r>
-        <w:rPr>
-          <w:rFonts w:ascii="Times New Roman" w:eastAsia="Times New Roman" w:hAnsi="Times New Roman" w:cs="Times New Roman"/>
-          <w:sz w:val="28"/>
-          <w:szCs w:val="28"/>
-        </w:rPr>
-        <w:t>………………</w:t>
-      </w:r>
-      <w:r>
-        <w:rPr>
-          <w:rFonts w:ascii="Times New Roman" w:eastAsia="Times New Roman" w:hAnsi="Times New Roman" w:cs="Times New Roman"/>
-          <w:sz w:val="28"/>
-          <w:szCs w:val="28"/>
-        </w:rPr>
-        <w:t>..........</w:t>
-      </w:r>
-    </w:p>
-    <w:p>
-      <w:pPr>
-        <w:spacing w:before="120" w:after="0" w:line="312" w:lineRule="auto"/>
-        <w:rPr>
-          <w:rFonts w:ascii="Times New Roman" w:eastAsia="Times New Roman" w:hAnsi="Times New Roman" w:cs="Times New Roman"/>
-          <w:sz w:val="28"/>
-          <w:szCs w:val="28"/>
-        </w:rPr>
-      </w:pPr>
-      <w:r>
-        <w:rPr>
-          <w:rFonts w:ascii="Times New Roman" w:eastAsia="Times New Roman" w:hAnsi="Times New Roman" w:cs="Times New Roman"/>
-          <w:sz w:val="28"/>
-          <w:szCs w:val="28"/>
-        </w:rPr>
-        <w:t>….</w:t>
-      </w:r>
-      <w:r>
-        <w:rPr>
-          <w:rFonts w:ascii="Times New Roman" w:eastAsia="Times New Roman" w:hAnsi="Times New Roman" w:cs="Times New Roman"/>
-          <w:sz w:val="28"/>
-          <w:szCs w:val="28"/>
-        </w:rPr>
-        <w:t>………………</w:t>
-      </w:r>
-      <w:r>
-        <w:rPr>
-          <w:rFonts w:ascii="Times New Roman" w:eastAsia="Times New Roman" w:hAnsi="Times New Roman" w:cs="Times New Roman"/>
-          <w:sz w:val="28"/>
-          <w:szCs w:val="28"/>
-        </w:rPr>
-        <w:t>……………………………………………………………....</w:t>
-      </w:r>
-      <w:r>
-        <w:rPr>
-          <w:rFonts w:ascii="Times New Roman" w:eastAsia="Times New Roman" w:hAnsi="Times New Roman" w:cs="Times New Roman"/>
-          <w:sz w:val="28"/>
-          <w:szCs w:val="28"/>
-        </w:rPr>
-        <w:t>(1)</w:t>
+        <w:t xml:space="preserve">Nội dung ${noiDung} thuộc thẩm quyền giải quyết của </w:t>
+      </w:r>
+      <w:r>
+        <w:rPr>
+          <w:rFonts w:ascii="Times New Roman" w:eastAsia="Times New Roman" w:hAnsi="Times New Roman" w:cs="Times New Roman"/>
+          <w:sz w:val="28"/>
+          <w:szCs w:val="28"/>
+        </w:rPr>
+        <w:t>. . . . . . . . . . . . . . . . . . . . . . . . . . . . . . . . . . . . . . . . . . . . . . . . . . . . . . . . . . . . . . . . . . . . . . . . . . . . . . . . . . . . . . . . (</w:t>
+      </w:r>
+      <w:r>
+        <w:rPr>
+          <w:rFonts w:ascii="Times New Roman" w:eastAsia="Times New Roman" w:hAnsi="Times New Roman" w:cs="Times New Roman"/>
+          <w:sz w:val="28"/>
+          <w:szCs w:val="28"/>
+        </w:rPr>
+        <w:t>1)</w:t>
       </w:r>
     </w:p>
     <w:p>
@@ -598,11 +508,24 @@
           <w:sz w:val="28"/>
           <w:szCs w:val="28"/>
         </w:rPr>
-        <w:t>……………………..</w:t>
+        <w:t>. . . . . . . . . . . . . . . . . . . . . . . . . . . . . . . . . . . . . . . . . . . . . . . . . . . . . . . . . . . . . . . . . . . . . . . . . . . . . . . . . . . . . . . . (</w:t>
+      </w:r>
+      <w:r>
+        <w:rPr>
+          <w:rFonts w:ascii="Times New Roman" w:eastAsia="Times New Roman" w:hAnsi="Times New Roman" w:cs="Times New Roman"/>
+          <w:sz w:val="28"/>
+          <w:szCs w:val="28"/>
+        </w:rPr>
+        <w:t>1)</w:t>
       </w:r>
     </w:p>
     <w:p>
       <w:pPr>
+        <w:pStyle w:val="ListParagraph"/>
+        <w:numPr>
+          <w:ilvl w:val="0"/>
+          <w:numId w:val="1"/>
+        </w:numPr>
         <w:spacing w:before="120" w:after="0" w:line="312" w:lineRule="auto"/>
         <w:rPr>
           <w:rFonts w:ascii="Times New Roman" w:eastAsia="Times New Roman" w:hAnsi="Times New Roman" w:cs="Times New Roman"/>
@@ -610,63 +533,15 @@
           <w:szCs w:val="28"/>
         </w:rPr>
       </w:pPr>
-      <w:r>
-        <w:rPr>
-          <w:rFonts w:ascii="Times New Roman" w:eastAsia="Times New Roman" w:hAnsi="Times New Roman" w:cs="Times New Roman"/>
-          <w:sz w:val="28"/>
-          <w:szCs w:val="28"/>
-        </w:rPr>
-        <w:t>….</w:t>
-      </w:r>
-      <w:r>
-        <w:rPr>
-          <w:rFonts w:ascii="Times New Roman" w:eastAsia="Times New Roman" w:hAnsi="Times New Roman" w:cs="Times New Roman"/>
-          <w:sz w:val="28"/>
-          <w:szCs w:val="28"/>
-        </w:rPr>
-        <w:t>………………………………………………………………………………(1)</w:t>
-      </w:r>
-    </w:p>
-    <w:p>
-      <w:pPr>
-        <w:spacing w:before="120" w:after="0" w:line="312" w:lineRule="auto"/>
-        <w:rPr>
-          <w:rFonts w:ascii="Times New Roman" w:eastAsia="Times New Roman" w:hAnsi="Times New Roman" w:cs="Times New Roman"/>
-          <w:sz w:val="28"/>
-          <w:szCs w:val="28"/>
-        </w:rPr>
-      </w:pPr>
-      <w:r>
-        <w:rPr>
-          <w:rFonts w:ascii="Times New Roman" w:eastAsia="Times New Roman" w:hAnsi="Times New Roman" w:cs="Times New Roman"/>
-          <w:sz w:val="28"/>
-          <w:szCs w:val="28"/>
-        </w:rPr>
-        <w:t>…</w:t>
-      </w:r>
-      <w:r>
-        <w:rPr>
-          <w:rFonts w:ascii="Times New Roman" w:eastAsia="Times New Roman" w:hAnsi="Times New Roman" w:cs="Times New Roman"/>
-          <w:sz w:val="28"/>
-          <w:szCs w:val="28"/>
-        </w:rPr>
-        <w:t>……………………</w:t>
-      </w:r>
-      <w:r>
-        <w:rPr>
-          <w:rFonts w:ascii="Times New Roman" w:eastAsia="Times New Roman" w:hAnsi="Times New Roman" w:cs="Times New Roman"/>
-          <w:sz w:val="28"/>
-          <w:szCs w:val="28"/>
-        </w:rPr>
-        <w:t>………………………</w:t>
-      </w:r>
-      <w:r>
-        <w:rPr>
-          <w:rFonts w:ascii="Times New Roman" w:eastAsia="Times New Roman" w:hAnsi="Times New Roman" w:cs="Times New Roman"/>
-          <w:sz w:val="28"/>
-          <w:szCs w:val="28"/>
-        </w:rPr>
-        <w:t>(</w:t>
+      <w:bookmarkStart w:id="2" w:name="_GoBack"/>
+      <w:bookmarkEnd w:id="2"/>
+      <w:r>
+        <w:rPr>
+          <w:rFonts w:ascii="Times New Roman" w:eastAsia="Times New Roman" w:hAnsi="Times New Roman" w:cs="Times New Roman"/>
+          <w:sz w:val="28"/>
+          <w:szCs w:val="28"/>
+        </w:rPr>
+        <w:t>………………………………………………(</w:t>
       </w:r>
       <w:r>
         <w:rPr>
@@ -769,15 +644,7 @@
                 <w:sz w:val="28"/>
                 <w:szCs w:val="28"/>
               </w:rPr>
-              <w:t xml:space="preserve"> </w:t>
-            </w:r>
-            <w:r>
-              <w:rPr>
-                <w:rFonts w:ascii="Times New Roman" w:eastAsia="Times New Roman" w:hAnsi="Times New Roman" w:cs="Times New Roman"/>
-                <w:sz w:val="28"/>
-                <w:szCs w:val="28"/>
-              </w:rPr>
-              <w:t>hoVaTen</w:t>
+              <w:t xml:space="preserve"> hoVaTen</w:t>
             </w:r>
             <w:r>
               <w:rPr>
@@ -796,19 +663,7 @@
                 <w:rFonts w:ascii="Times New Roman" w:eastAsia="Times New Roman" w:hAnsi="Times New Roman" w:cs="Times New Roman"/>
               </w:rPr>
               <w:br/>
-              <w:t>-</w:t>
-            </w:r>
-            <w:r>
-              <w:rPr>
-                <w:rFonts w:ascii="Times New Roman" w:eastAsia="Times New Roman" w:hAnsi="Times New Roman" w:cs="Times New Roman"/>
-              </w:rPr>
-              <w:t>-</w:t>
-            </w:r>
-            <w:r>
-              <w:rPr>
-                <w:rFonts w:ascii="Times New Roman" w:eastAsia="Times New Roman" w:hAnsi="Times New Roman" w:cs="Times New Roman"/>
-              </w:rPr>
-              <w:t xml:space="preserve"> Lưu: VT</w:t>
+              <w:t>-- Lưu: VT</w:t>
             </w:r>
             <w:r>
               <w:rPr>
@@ -863,16 +718,7 @@
                 <w:sz w:val="28"/>
                 <w:szCs w:val="28"/>
               </w:rPr>
-              <w:t>$</w:t>
-            </w:r>
-            <w:r>
-              <w:rPr>
-                <w:rFonts w:ascii="Times New Roman" w:eastAsia="Times New Roman" w:hAnsi="Times New Roman" w:cs="Times New Roman"/>
-                <w:b/>
-                <w:sz w:val="28"/>
-                <w:szCs w:val="28"/>
-              </w:rPr>
-              <w:t>{kyTen}</w:t>
+              <w:t>${kyTen}</w:t>
             </w:r>
           </w:p>
           <w:p>
@@ -885,7 +731,6 @@
                 <w:szCs w:val="24"/>
               </w:rPr>
             </w:pPr>
-            <w:bookmarkStart w:id="2" w:name="_GoBack"/>
             <w:r>
               <w:rPr>
                 <w:rFonts w:ascii="Times New Roman" w:hAnsi="Times New Roman" w:cs="Times New Roman"/>
@@ -897,7 +742,6 @@
               <w:t>(Ký, ghi rõ họ tên và đóng dấu)</w:t>
             </w:r>
           </w:p>
-          <w:bookmarkEnd w:id="2"/>
           <w:p>
             <w:pPr>
               <w:spacing w:after="0" w:line="240" w:lineRule="auto"/>
@@ -990,17 +834,7 @@
           <w:sz w:val="28"/>
           <w:szCs w:val="28"/>
         </w:rPr>
-        <w:t>, đơn vị có thẩm quyền giải quyết</w:t>
-      </w:r>
-      <w:r>
-        <w:rPr>
-          <w:rFonts w:ascii="Times New Roman" w:hAnsi="Times New Roman" w:cs="Times New Roman"/>
-          <w:i/>
-          <w:iCs/>
-          <w:sz w:val="28"/>
-          <w:szCs w:val="28"/>
-        </w:rPr>
-        <w:t>.</w:t>
+        <w:t>, đơn vị có thẩm quyền giải quyết.</w:t>
       </w:r>
     </w:p>
     <w:p>

</xml_diff>